<commit_message>
prueba de guardar documento
</commit_message>
<xml_diff>
--- a/public/anexos/plantillas/Anexo1.docx
+++ b/public/anexos/plantillas/Anexo1.docx
@@ -745,13 +745,7 @@
         </w:rPr>
       </w:pPr>
       <w:r>
-        <w:rPr>
-          <w:rFonts w:cs="Candara" w:ascii="Candara" w:hAnsi="Candara"/>
-          <w:spacing w:val="-2"/>
-          <w:sz w:val="20"/>
-          <w:lang w:val="es-ES_tradnl"/>
-        </w:rPr>
-        <w:t>${table}</w:t>
+        <w:rPr/>
       </w:r>
     </w:p>
     <w:sectPr>
@@ -1083,7 +1077,7 @@
               <wp:positionV relativeFrom="paragraph">
                 <wp:posOffset>151765</wp:posOffset>
               </wp:positionV>
-              <wp:extent cx="927100" cy="302260"/>
+              <wp:extent cx="927735" cy="302895"/>
               <wp:effectExtent l="0" t="0" r="0" b="0"/>
               <wp:wrapSquare wrapText="bothSides"/>
               <wp:docPr id="3" name="Frame1"/>
@@ -1094,7 +1088,7 @@
                     <wps:spPr>
                       <a:xfrm>
                         <a:off x="0" y="0"/>
-                        <a:ext cx="926640" cy="301680"/>
+                        <a:ext cx="927000" cy="302400"/>
                       </a:xfrm>
                       <a:prstGeom prst="rect">
                         <a:avLst/>
@@ -1155,7 +1149,7 @@
         </mc:Choice>
         <mc:Fallback>
           <w:pict>
-            <v:rect id="shape_0" ID="Frame1" fillcolor="white" stroked="t" style="position:absolute;margin-left:446.55pt;margin-top:11.95pt;width:72.9pt;height:23.7pt">
+            <v:rect id="shape_0" ID="Frame1" fillcolor="white" stroked="t" style="position:absolute;margin-left:446.55pt;margin-top:11.95pt;width:72.95pt;height:23.75pt">
               <w10:wrap type="square"/>
               <v:fill o:detectmouseclick="t" type="solid" color2="black"/>
               <v:stroke color="black" weight="8280" joinstyle="round" endcap="flat"/>

</xml_diff>

<commit_message>
arreglos en las firmas al ver los anexo1, ahora salen de la tabla fct, arreglo de los firmantes del anexo1, ahora aparece el nombre de la directora y el representante
</commit_message>
<xml_diff>
--- a/public/anexos/plantillas/Anexo1.docx
+++ b/public/anexos/plantillas/Anexo1.docx
@@ -642,7 +642,49 @@
                 <w:sz w:val="20"/>
                 <w:lang w:val="es-ES_tradnl"/>
               </w:rPr>
-              <w:t>Fdo.: _______________________________                                                     Fdo.: _________________________________</w:t>
+              <w:t>Fdo.:  ${</w:t>
+            </w:r>
+            <w:r>
+              <w:rPr>
+                <w:rFonts w:eastAsia="Times New Roman" w:cs="Candara" w:ascii="Candara" w:hAnsi="Candara"/>
+                <w:color w:val="auto"/>
+                <w:spacing w:val="-2"/>
+                <w:kern w:val="0"/>
+                <w:sz w:val="20"/>
+                <w:szCs w:val="20"/>
+                <w:lang w:val="es-ES_tradnl" w:eastAsia="zh-CN" w:bidi="ar-SA"/>
+              </w:rPr>
+              <w:t>directora</w:t>
+            </w:r>
+            <w:r>
+              <w:rPr>
+                <w:rFonts w:cs="Candara" w:ascii="Candara" w:hAnsi="Candara"/>
+                <w:spacing w:val="-2"/>
+                <w:sz w:val="20"/>
+                <w:lang w:val="es-ES_tradnl"/>
+              </w:rPr>
+              <w:t>}                                                    Fdo.:${</w:t>
+            </w:r>
+            <w:r>
+              <w:rPr>
+                <w:rFonts w:eastAsia="Times New Roman" w:cs="Candara" w:ascii="Candara" w:hAnsi="Candara"/>
+                <w:color w:val="auto"/>
+                <w:spacing w:val="-2"/>
+                <w:kern w:val="0"/>
+                <w:sz w:val="20"/>
+                <w:szCs w:val="20"/>
+                <w:lang w:val="es-ES_tradnl" w:eastAsia="zh-CN" w:bidi="ar-SA"/>
+              </w:rPr>
+              <w:t>representante_centro</w:t>
+            </w:r>
+            <w:r>
+              <w:rPr>
+                <w:rFonts w:cs="Candara" w:ascii="Candara" w:hAnsi="Candara"/>
+                <w:spacing w:val="-2"/>
+                <w:sz w:val="20"/>
+                <w:lang w:val="es-ES_tradnl"/>
+              </w:rPr>
+              <w:t>}</w:t>
             </w:r>
           </w:p>
         </w:tc>
@@ -1077,7 +1119,7 @@
               <wp:positionV relativeFrom="paragraph">
                 <wp:posOffset>151765</wp:posOffset>
               </wp:positionV>
-              <wp:extent cx="927735" cy="302895"/>
+              <wp:extent cx="928370" cy="303530"/>
               <wp:effectExtent l="0" t="0" r="0" b="0"/>
               <wp:wrapSquare wrapText="bothSides"/>
               <wp:docPr id="3" name="Frame1"/>
@@ -1088,7 +1130,7 @@
                     <wps:spPr>
                       <a:xfrm>
                         <a:off x="0" y="0"/>
-                        <a:ext cx="927000" cy="302400"/>
+                        <a:ext cx="927720" cy="302760"/>
                       </a:xfrm>
                       <a:prstGeom prst="rect">
                         <a:avLst/>
@@ -1149,7 +1191,7 @@
         </mc:Choice>
         <mc:Fallback>
           <w:pict>
-            <v:rect id="shape_0" ID="Frame1" fillcolor="white" stroked="t" style="position:absolute;margin-left:446.55pt;margin-top:11.95pt;width:72.95pt;height:23.75pt">
+            <v:rect id="shape_0" ID="Frame1" fillcolor="white" stroked="t" style="position:absolute;margin-left:446.55pt;margin-top:11.95pt;width:73pt;height:23.8pt">
               <w10:wrap type="square"/>
               <v:fill o:detectmouseclick="t" type="solid" color2="black"/>
               <v:stroke color="black" weight="8280" joinstyle="round" endcap="flat"/>

</xml_diff>